<commit_message>
report progress, only results and conlcusion missing.
</commit_message>
<xml_diff>
--- a/project5/Project 5 - Matteo De Angelis, Carter Falkenberg, Kelly Rojas.docx
+++ b/project5/Project 5 - Matteo De Angelis, Carter Falkenberg, Kelly Rojas.docx
@@ -515,35 +515,1403 @@
     </w:p>
     <w:p>
       <w:pPr>
+        <w:pStyle w:val="Heading2"/>
+        <w:jc w:val="both"/>
+      </w:pPr>
+      <w:r>
+        <w:t>Dataset Preparation</w:t>
+      </w:r>
+    </w:p>
+    <w:p>
+      <w:pPr>
         <w:ind w:firstLine="288"/>
         <w:jc w:val="both"/>
       </w:pPr>
       <w:r>
-        <w:t>This project implements a face recognition system using the eigenfaces technique based on Principal Component Analysis (PCA).</w:t>
+        <w:t xml:space="preserve">The </w:t>
+      </w:r>
+      <w:proofErr w:type="gramStart"/>
+      <w:r>
+        <w:t>dataset</w:t>
+      </w:r>
+      <w:proofErr w:type="gramEnd"/>
+      <w:r>
+        <w:t xml:space="preserve"> used for training and testing comprised of:</w:t>
+      </w:r>
+    </w:p>
+    <w:p>
+      <w:pPr>
+        <w:pStyle w:val="ListParagraph"/>
+        <w:numPr>
+          <w:ilvl w:val="0"/>
+          <w:numId w:val="32"/>
+        </w:numPr>
+        <w:jc w:val="both"/>
+      </w:pPr>
+      <w:r>
+        <w:t>32 face images used for training</w:t>
+      </w:r>
+    </w:p>
+    <w:p>
+      <w:pPr>
+        <w:pStyle w:val="ListParagraph"/>
+        <w:numPr>
+          <w:ilvl w:val="0"/>
+          <w:numId w:val="32"/>
+        </w:numPr>
+        <w:jc w:val="both"/>
+      </w:pPr>
+      <w:r>
+        <w:t>44 face images used for testing</w:t>
+      </w:r>
+    </w:p>
+    <w:p>
+      <w:pPr>
+        <w:pStyle w:val="ListParagraph"/>
+        <w:numPr>
+          <w:ilvl w:val="0"/>
+          <w:numId w:val="32"/>
+        </w:numPr>
+        <w:jc w:val="both"/>
+      </w:pPr>
+      <w:r>
+        <w:t>7 non-face images used for testing</w:t>
+      </w:r>
+    </w:p>
+    <w:p>
+      <w:pPr>
+        <w:jc w:val="both"/>
+      </w:pPr>
+    </w:p>
+    <w:p>
+      <w:pPr>
+        <w:pStyle w:val="BodyText"/>
+        <w:ind w:firstLine="0"/>
+      </w:pPr>
+      <w:r>
+        <w:tab/>
+        <w:t>From each collection of face and non-face images that can be used for testing, only half of them respectively are chosen at random and used for testing. This entails that 22 face images and 4 non-face images are present in the testing dataset.</w:t>
+      </w:r>
+    </w:p>
+    <w:p>
+      <w:pPr>
+        <w:pStyle w:val="Heading2"/>
+        <w:jc w:val="both"/>
+      </w:pPr>
+      <w:r>
+        <w:t>Vectorization</w:t>
+      </w:r>
+    </w:p>
+    <w:p>
+      <w:pPr>
+        <w:pStyle w:val="BodyText"/>
+      </w:pPr>
+      <w:r>
+        <w:t>All images are sized 640x480 pixels and are all vectorized to a 1D array. To try and achieve the best results the images used before vectorization are taken both in RGB color format and converted to a greyscale format. This leads with the following vector sizes depending if greyscale or color images are used:</w:t>
+      </w:r>
+    </w:p>
+    <w:p>
+      <w:pPr>
+        <w:pStyle w:val="BodyText"/>
+        <w:numPr>
+          <w:ilvl w:val="0"/>
+          <w:numId w:val="33"/>
+        </w:numPr>
+      </w:pPr>
+      <w:r>
+        <w:t xml:space="preserve">Color images: </w:t>
+      </w:r>
+      <m:oMath>
+        <m:r>
+          <w:rPr>
+            <w:rFonts w:ascii="Cambria Math" w:hAnsi="Cambria Math"/>
+          </w:rPr>
+          <m:t>640×480×3=921600</m:t>
+        </m:r>
+      </m:oMath>
+    </w:p>
+    <w:p>
+      <w:pPr>
+        <w:pStyle w:val="BodyText"/>
+        <w:numPr>
+          <w:ilvl w:val="0"/>
+          <w:numId w:val="33"/>
+        </w:numPr>
+      </w:pPr>
+      <w:r>
+        <w:t xml:space="preserve">Greyscale images: </w:t>
+      </w:r>
+      <m:oMath>
+        <m:r>
+          <w:rPr>
+            <w:rFonts w:ascii="Cambria Math" w:hAnsi="Cambria Math"/>
+          </w:rPr>
+          <m:t>640×480=307200</m:t>
+        </m:r>
+      </m:oMath>
+    </w:p>
+    <w:p>
+      <w:pPr>
+        <w:pStyle w:val="BodyText"/>
+      </w:pPr>
+      <w:r>
+        <w:t>This is done consistently in two different processes.</w:t>
+      </w:r>
+    </w:p>
+    <w:p>
+      <w:pPr>
+        <w:pStyle w:val="Heading2"/>
+        <w:jc w:val="both"/>
+      </w:pPr>
+      <w:r>
+        <w:t>Mean Faces</w:t>
+      </w:r>
+    </w:p>
+    <w:p>
+      <w:pPr>
+        <w:pStyle w:val="BodyText"/>
+        <w:ind w:firstLine="0"/>
+      </w:pPr>
+      <w:r>
+        <w:tab/>
+        <w:t>To center the data before applying PCA, the mean face normalization vector is computed by averaging all training image vectors:</w:t>
+      </w:r>
+    </w:p>
+    <w:p>
+      <w:pPr>
+        <w:pStyle w:val="BodyText"/>
+        <w:ind w:firstLine="0"/>
+      </w:pPr>
+      <m:oMathPara>
+        <m:oMath>
+          <m:r>
+            <w:rPr>
+              <w:rFonts w:ascii="Cambria Math" w:hAnsi="Cambria Math"/>
+            </w:rPr>
+            <m:t>m=</m:t>
+          </m:r>
+          <m:f>
+            <m:fPr>
+              <m:ctrlPr>
+                <w:rPr>
+                  <w:rFonts w:ascii="Cambria Math" w:hAnsi="Cambria Math"/>
+                  <w:i/>
+                </w:rPr>
+              </m:ctrlPr>
+            </m:fPr>
+            <m:num>
+              <m:r>
+                <w:rPr>
+                  <w:rFonts w:ascii="Cambria Math" w:hAnsi="Cambria Math"/>
+                </w:rPr>
+                <m:t>1</m:t>
+              </m:r>
+            </m:num>
+            <m:den>
+              <m:r>
+                <w:rPr>
+                  <w:rFonts w:ascii="Cambria Math" w:hAnsi="Cambria Math"/>
+                </w:rPr>
+                <m:t>N</m:t>
+              </m:r>
+            </m:den>
+          </m:f>
+          <m:nary>
+            <m:naryPr>
+              <m:chr m:val="∑"/>
+              <m:limLoc m:val="undOvr"/>
+              <m:ctrlPr>
+                <w:rPr>
+                  <w:rFonts w:ascii="Cambria Math" w:hAnsi="Cambria Math"/>
+                  <w:i/>
+                </w:rPr>
+              </m:ctrlPr>
+            </m:naryPr>
+            <m:sub>
+              <m:r>
+                <w:rPr>
+                  <w:rFonts w:ascii="Cambria Math" w:hAnsi="Cambria Math"/>
+                </w:rPr>
+                <m:t>i=1</m:t>
+              </m:r>
+            </m:sub>
+            <m:sup>
+              <m:r>
+                <w:rPr>
+                  <w:rFonts w:ascii="Cambria Math" w:hAnsi="Cambria Math"/>
+                </w:rPr>
+                <m:t>N</m:t>
+              </m:r>
+            </m:sup>
+            <m:e>
+              <m:sSub>
+                <m:sSubPr>
+                  <m:ctrlPr>
+                    <w:rPr>
+                      <w:rFonts w:ascii="Cambria Math" w:hAnsi="Cambria Math"/>
+                      <w:i/>
+                    </w:rPr>
+                  </m:ctrlPr>
+                </m:sSubPr>
+                <m:e>
+                  <m:r>
+                    <w:rPr>
+                      <w:rFonts w:ascii="Cambria Math" w:hAnsi="Cambria Math"/>
+                    </w:rPr>
+                    <m:t>x</m:t>
+                  </m:r>
+                </m:e>
+                <m:sub>
+                  <m:r>
+                    <w:rPr>
+                      <w:rFonts w:ascii="Cambria Math" w:hAnsi="Cambria Math"/>
+                    </w:rPr>
+                    <m:t>i</m:t>
+                  </m:r>
+                </m:sub>
+              </m:sSub>
+            </m:e>
+          </m:nary>
+        </m:oMath>
+      </m:oMathPara>
+    </w:p>
+    <w:p>
+      <w:pPr>
+        <w:pStyle w:val="BodyText"/>
+        <w:ind w:firstLine="0"/>
+      </w:pPr>
+      <w:r>
+        <w:lastRenderedPageBreak/>
+        <w:tab/>
+        <w:t>The training and testing datasets are then normalized by subtracting the mean:</w:t>
+      </w:r>
+    </w:p>
+    <w:p>
+      <w:pPr>
+        <w:pStyle w:val="BodyText"/>
+        <w:ind w:firstLine="0"/>
+      </w:pPr>
+      <m:oMathPara>
+        <m:oMath>
+          <m:sSub>
+            <m:sSubPr>
+              <m:ctrlPr>
+                <w:rPr>
+                  <w:rFonts w:ascii="Cambria Math" w:hAnsi="Cambria Math"/>
+                  <w:i/>
+                </w:rPr>
+              </m:ctrlPr>
+            </m:sSubPr>
+            <m:e>
+              <m:r>
+                <w:rPr>
+                  <w:rFonts w:ascii="Cambria Math" w:hAnsi="Cambria Math"/>
+                </w:rPr>
+                <m:t>X</m:t>
+              </m:r>
+            </m:e>
+            <m:sub>
+              <m:r>
+                <w:rPr>
+                  <w:rFonts w:ascii="Cambria Math" w:hAnsi="Cambria Math"/>
+                </w:rPr>
+                <m:t>train,centered</m:t>
+              </m:r>
+            </m:sub>
+          </m:sSub>
+          <m:r>
+            <w:rPr>
+              <w:rFonts w:ascii="Cambria Math" w:hAnsi="Cambria Math"/>
+            </w:rPr>
+            <m:t>=</m:t>
+          </m:r>
+          <m:sSub>
+            <m:sSubPr>
+              <m:ctrlPr>
+                <w:rPr>
+                  <w:rFonts w:ascii="Cambria Math" w:hAnsi="Cambria Math"/>
+                  <w:i/>
+                </w:rPr>
+              </m:ctrlPr>
+            </m:sSubPr>
+            <m:e>
+              <m:r>
+                <w:rPr>
+                  <w:rFonts w:ascii="Cambria Math" w:hAnsi="Cambria Math"/>
+                </w:rPr>
+                <m:t>X</m:t>
+              </m:r>
+            </m:e>
+            <m:sub>
+              <m:r>
+                <w:rPr>
+                  <w:rFonts w:ascii="Cambria Math" w:hAnsi="Cambria Math"/>
+                </w:rPr>
+                <m:t>train</m:t>
+              </m:r>
+            </m:sub>
+          </m:sSub>
+          <m:r>
+            <w:rPr>
+              <w:rFonts w:ascii="Cambria Math" w:hAnsi="Cambria Math"/>
+            </w:rPr>
+            <m:t>-m</m:t>
+          </m:r>
+        </m:oMath>
+      </m:oMathPara>
+    </w:p>
+    <w:p>
+      <w:pPr>
+        <w:pStyle w:val="BodyText"/>
+        <w:ind w:firstLine="0"/>
+      </w:pPr>
+      <m:oMathPara>
+        <m:oMath>
+          <m:sSub>
+            <m:sSubPr>
+              <m:ctrlPr>
+                <w:rPr>
+                  <w:rFonts w:ascii="Cambria Math" w:hAnsi="Cambria Math"/>
+                  <w:i/>
+                </w:rPr>
+              </m:ctrlPr>
+            </m:sSubPr>
+            <m:e>
+              <m:r>
+                <w:rPr>
+                  <w:rFonts w:ascii="Cambria Math" w:hAnsi="Cambria Math"/>
+                </w:rPr>
+                <m:t>X</m:t>
+              </m:r>
+            </m:e>
+            <m:sub>
+              <m:r>
+                <w:rPr>
+                  <w:rFonts w:ascii="Cambria Math" w:hAnsi="Cambria Math"/>
+                </w:rPr>
+                <m:t>test, centered</m:t>
+              </m:r>
+            </m:sub>
+          </m:sSub>
+          <m:r>
+            <w:rPr>
+              <w:rFonts w:ascii="Cambria Math" w:hAnsi="Cambria Math"/>
+            </w:rPr>
+            <m:t>=</m:t>
+          </m:r>
+          <m:sSub>
+            <m:sSubPr>
+              <m:ctrlPr>
+                <w:rPr>
+                  <w:rFonts w:ascii="Cambria Math" w:hAnsi="Cambria Math"/>
+                  <w:i/>
+                </w:rPr>
+              </m:ctrlPr>
+            </m:sSubPr>
+            <m:e>
+              <m:r>
+                <w:rPr>
+                  <w:rFonts w:ascii="Cambria Math" w:hAnsi="Cambria Math"/>
+                </w:rPr>
+                <m:t>X</m:t>
+              </m:r>
+            </m:e>
+            <m:sub>
+              <m:r>
+                <w:rPr>
+                  <w:rFonts w:ascii="Cambria Math" w:hAnsi="Cambria Math"/>
+                </w:rPr>
+                <m:t>test</m:t>
+              </m:r>
+            </m:sub>
+          </m:sSub>
+          <m:r>
+            <w:rPr>
+              <w:rFonts w:ascii="Cambria Math" w:hAnsi="Cambria Math"/>
+            </w:rPr>
+            <m:t>-m</m:t>
+          </m:r>
+        </m:oMath>
+      </m:oMathPara>
+    </w:p>
+    <w:p>
+      <w:pPr>
+        <w:pStyle w:val="Heading2"/>
+        <w:jc w:val="both"/>
+      </w:pPr>
+      <w:r>
+        <w:t>Principal Component Analysis</w:t>
+      </w:r>
+    </w:p>
+    <w:p>
+      <w:pPr>
+        <w:pStyle w:val="BodyText"/>
+        <w:ind w:firstLine="0"/>
+      </w:pPr>
+      <w:r>
+        <w:tab/>
+        <w:t xml:space="preserve">PCA is applied to center the data and to obtain the eigenvectors which are used to form the basis of the eigenface space. In order to retrieve only the most important eigenfaces to be used for testing, an explained cumulative variance of at least </w:t>
+      </w:r>
+      <m:oMath>
+        <m:r>
+          <w:rPr>
+            <w:rFonts w:ascii="Cambria Math" w:hAnsi="Cambria Math"/>
+          </w:rPr>
+          <m:t>95%</m:t>
+        </m:r>
+      </m:oMath>
+      <w:r>
+        <w:t xml:space="preserve"> is retained. This is done by choosing the first </w:t>
+      </w:r>
+      <m:oMath>
+        <m:r>
+          <w:rPr>
+            <w:rFonts w:ascii="Cambria Math" w:hAnsi="Cambria Math"/>
+          </w:rPr>
+          <m:t>n</m:t>
+        </m:r>
+      </m:oMath>
+      <w:r>
+        <w:t xml:space="preserve"> values of </w:t>
+      </w:r>
+      <m:oMath>
+        <m:r>
+          <w:rPr>
+            <w:rFonts w:ascii="Cambria Math" w:hAnsi="Cambria Math"/>
+          </w:rPr>
+          <m:t>K</m:t>
+        </m:r>
+      </m:oMath>
+      <w:r>
+        <w:t xml:space="preserve"> that satisfy this formula:</w:t>
+      </w:r>
+    </w:p>
+    <w:p>
+      <w:pPr>
+        <w:pStyle w:val="BodyText"/>
+        <w:ind w:firstLine="0"/>
+      </w:pPr>
+      <m:oMathPara>
+        <m:oMath>
+          <m:f>
+            <m:fPr>
+              <m:ctrlPr>
+                <w:rPr>
+                  <w:rFonts w:ascii="Cambria Math" w:hAnsi="Cambria Math"/>
+                  <w:i/>
+                </w:rPr>
+              </m:ctrlPr>
+            </m:fPr>
+            <m:num>
+              <m:nary>
+                <m:naryPr>
+                  <m:chr m:val="∑"/>
+                  <m:limLoc m:val="undOvr"/>
+                  <m:ctrlPr>
+                    <w:rPr>
+                      <w:rFonts w:ascii="Cambria Math" w:hAnsi="Cambria Math"/>
+                      <w:i/>
+                    </w:rPr>
+                  </m:ctrlPr>
+                </m:naryPr>
+                <m:sub>
+                  <m:r>
+                    <w:rPr>
+                      <w:rFonts w:ascii="Cambria Math" w:hAnsi="Cambria Math"/>
+                    </w:rPr>
+                    <m:t>i=1</m:t>
+                  </m:r>
+                </m:sub>
+                <m:sup>
+                  <m:r>
+                    <w:rPr>
+                      <w:rFonts w:ascii="Cambria Math" w:hAnsi="Cambria Math"/>
+                    </w:rPr>
+                    <m:t>n</m:t>
+                  </m:r>
+                </m:sup>
+                <m:e>
+                  <m:sSub>
+                    <m:sSubPr>
+                      <m:ctrlPr>
+                        <w:rPr>
+                          <w:rFonts w:ascii="Cambria Math" w:hAnsi="Cambria Math"/>
+                          <w:i/>
+                        </w:rPr>
+                      </m:ctrlPr>
+                    </m:sSubPr>
+                    <m:e>
+                      <m:r>
+                        <w:rPr>
+                          <w:rFonts w:ascii="Cambria Math" w:hAnsi="Cambria Math"/>
+                        </w:rPr>
+                        <m:t>λ</m:t>
+                      </m:r>
+                    </m:e>
+                    <m:sub>
+                      <m:r>
+                        <w:rPr>
+                          <w:rFonts w:ascii="Cambria Math" w:hAnsi="Cambria Math"/>
+                        </w:rPr>
+                        <m:t>i</m:t>
+                      </m:r>
+                    </m:sub>
+                  </m:sSub>
+                </m:e>
+              </m:nary>
+            </m:num>
+            <m:den>
+              <m:nary>
+                <m:naryPr>
+                  <m:chr m:val="∑"/>
+                  <m:limLoc m:val="undOvr"/>
+                  <m:ctrlPr>
+                    <w:rPr>
+                      <w:rFonts w:ascii="Cambria Math" w:hAnsi="Cambria Math"/>
+                      <w:i/>
+                    </w:rPr>
+                  </m:ctrlPr>
+                </m:naryPr>
+                <m:sub>
+                  <m:r>
+                    <w:rPr>
+                      <w:rFonts w:ascii="Cambria Math" w:hAnsi="Cambria Math"/>
+                    </w:rPr>
+                    <m:t>i=1</m:t>
+                  </m:r>
+                </m:sub>
+                <m:sup>
+                  <m:r>
+                    <w:rPr>
+                      <w:rFonts w:ascii="Cambria Math" w:hAnsi="Cambria Math"/>
+                    </w:rPr>
+                    <m:t>N</m:t>
+                  </m:r>
+                </m:sup>
+                <m:e>
+                  <m:sSub>
+                    <m:sSubPr>
+                      <m:ctrlPr>
+                        <w:rPr>
+                          <w:rFonts w:ascii="Cambria Math" w:hAnsi="Cambria Math"/>
+                          <w:i/>
+                        </w:rPr>
+                      </m:ctrlPr>
+                    </m:sSubPr>
+                    <m:e>
+                      <m:r>
+                        <w:rPr>
+                          <w:rFonts w:ascii="Cambria Math" w:hAnsi="Cambria Math"/>
+                        </w:rPr>
+                        <m:t>λ</m:t>
+                      </m:r>
+                    </m:e>
+                    <m:sub>
+                      <m:r>
+                        <w:rPr>
+                          <w:rFonts w:ascii="Cambria Math" w:hAnsi="Cambria Math"/>
+                        </w:rPr>
+                        <m:t>i</m:t>
+                      </m:r>
+                    </m:sub>
+                  </m:sSub>
+                </m:e>
+              </m:nary>
+            </m:den>
+          </m:f>
+          <m:r>
+            <w:rPr>
+              <w:rFonts w:ascii="Cambria Math" w:hAnsi="Cambria Math"/>
+            </w:rPr>
+            <m:t>≥0.95</m:t>
+          </m:r>
+        </m:oMath>
+      </m:oMathPara>
+    </w:p>
+    <w:p>
+      <w:pPr>
+        <w:pStyle w:val="BodyText"/>
+        <w:ind w:firstLine="0"/>
+      </w:pPr>
+      <w:r>
+        <w:tab/>
+        <w:t xml:space="preserve">where, </w:t>
+      </w:r>
+      <m:oMath>
+        <m:r>
+          <w:rPr>
+            <w:rFonts w:ascii="Cambria Math" w:hAnsi="Cambria Math"/>
+          </w:rPr>
+          <m:t>n</m:t>
+        </m:r>
+      </m:oMath>
+      <w:r>
+        <w:t xml:space="preserve"> is the minimum number of </w:t>
+      </w:r>
+      <m:oMath>
+        <m:r>
+          <w:rPr>
+            <w:rFonts w:ascii="Cambria Math" w:hAnsi="Cambria Math"/>
+          </w:rPr>
+          <m:t>K</m:t>
+        </m:r>
+      </m:oMath>
+      <w:r>
+        <w:t xml:space="preserve"> necessary to retain at least </w:t>
+      </w:r>
+      <m:oMath>
+        <m:r>
+          <w:rPr>
+            <w:rFonts w:ascii="Cambria Math" w:hAnsi="Cambria Math"/>
+          </w:rPr>
+          <m:t>95%</m:t>
+        </m:r>
+      </m:oMath>
+      <w:r>
+        <w:t xml:space="preserve"> of the information, and </w:t>
+      </w:r>
+      <m:oMath>
+        <m:r>
+          <w:rPr>
+            <w:rFonts w:ascii="Cambria Math" w:hAnsi="Cambria Math"/>
+          </w:rPr>
+          <m:t>N</m:t>
+        </m:r>
+      </m:oMath>
+      <w:r>
+        <w:t xml:space="preserve"> is the total number of </w:t>
+      </w:r>
+      <m:oMath>
+        <m:r>
+          <w:rPr>
+            <w:rFonts w:ascii="Cambria Math" w:hAnsi="Cambria Math"/>
+          </w:rPr>
+          <m:t>K</m:t>
+        </m:r>
+      </m:oMath>
+      <w:r>
+        <w:t xml:space="preserve"> found using PCA.</w:t>
+      </w:r>
+    </w:p>
+    <w:p>
+      <w:pPr>
+        <w:pStyle w:val="BodyText"/>
+        <w:ind w:firstLine="0"/>
+      </w:pPr>
+      <w:r>
+        <w:tab/>
+        <w:t>The final eigenfaces found to represent the eigenface space are represented by:</w:t>
+      </w:r>
+    </w:p>
+    <w:p>
+      <w:pPr>
+        <w:pStyle w:val="BodyText"/>
+        <w:ind w:firstLine="0"/>
+      </w:pPr>
+      <m:oMathPara>
+        <m:oMath>
+          <m:r>
+            <w:rPr>
+              <w:rFonts w:ascii="Cambria Math" w:hAnsi="Cambria Math"/>
+            </w:rPr>
+            <m:t>U=[</m:t>
+          </m:r>
+          <m:sSub>
+            <m:sSubPr>
+              <m:ctrlPr>
+                <w:rPr>
+                  <w:rFonts w:ascii="Cambria Math" w:hAnsi="Cambria Math"/>
+                  <w:i/>
+                </w:rPr>
+              </m:ctrlPr>
+            </m:sSubPr>
+            <m:e>
+              <m:r>
+                <w:rPr>
+                  <w:rFonts w:ascii="Cambria Math" w:hAnsi="Cambria Math"/>
+                </w:rPr>
+                <m:t>u</m:t>
+              </m:r>
+            </m:e>
+            <m:sub>
+              <m:r>
+                <w:rPr>
+                  <w:rFonts w:ascii="Cambria Math" w:hAnsi="Cambria Math"/>
+                </w:rPr>
+                <m:t>1</m:t>
+              </m:r>
+            </m:sub>
+          </m:sSub>
+          <m:r>
+            <w:rPr>
+              <w:rFonts w:ascii="Cambria Math" w:hAnsi="Cambria Math"/>
+            </w:rPr>
+            <m:t>,</m:t>
+          </m:r>
+          <m:sSub>
+            <m:sSubPr>
+              <m:ctrlPr>
+                <w:rPr>
+                  <w:rFonts w:ascii="Cambria Math" w:hAnsi="Cambria Math"/>
+                  <w:i/>
+                </w:rPr>
+              </m:ctrlPr>
+            </m:sSubPr>
+            <m:e>
+              <m:r>
+                <w:rPr>
+                  <w:rFonts w:ascii="Cambria Math" w:hAnsi="Cambria Math"/>
+                </w:rPr>
+                <m:t>u</m:t>
+              </m:r>
+            </m:e>
+            <m:sub>
+              <m:r>
+                <w:rPr>
+                  <w:rFonts w:ascii="Cambria Math" w:hAnsi="Cambria Math"/>
+                </w:rPr>
+                <m:t>2</m:t>
+              </m:r>
+            </m:sub>
+          </m:sSub>
+          <m:r>
+            <w:rPr>
+              <w:rFonts w:ascii="Cambria Math" w:hAnsi="Cambria Math"/>
+            </w:rPr>
+            <m:t>,</m:t>
+          </m:r>
+          <m:r>
+            <w:rPr>
+              <w:rFonts w:ascii="Cambria Math" w:hAnsi="Cambria Math"/>
+            </w:rPr>
+            <m:t>…</m:t>
+          </m:r>
+          <m:r>
+            <w:rPr>
+              <w:rFonts w:ascii="Cambria Math" w:hAnsi="Cambria Math"/>
+            </w:rPr>
+            <m:t>,</m:t>
+          </m:r>
+          <m:sSub>
+            <m:sSubPr>
+              <m:ctrlPr>
+                <w:rPr>
+                  <w:rFonts w:ascii="Cambria Math" w:hAnsi="Cambria Math"/>
+                  <w:i/>
+                </w:rPr>
+              </m:ctrlPr>
+            </m:sSubPr>
+            <m:e>
+              <m:r>
+                <w:rPr>
+                  <w:rFonts w:ascii="Cambria Math" w:hAnsi="Cambria Math"/>
+                </w:rPr>
+                <m:t>u</m:t>
+              </m:r>
+            </m:e>
+            <m:sub>
+              <m:r>
+                <w:rPr>
+                  <w:rFonts w:ascii="Cambria Math" w:hAnsi="Cambria Math"/>
+                </w:rPr>
+                <m:t>k</m:t>
+              </m:r>
+            </m:sub>
+          </m:sSub>
+          <m:r>
+            <w:rPr>
+              <w:rFonts w:ascii="Cambria Math" w:hAnsi="Cambria Math"/>
+            </w:rPr>
+            <m:t>]</m:t>
+          </m:r>
+        </m:oMath>
+      </m:oMathPara>
+    </w:p>
+    <w:p>
+      <w:pPr>
+        <w:pStyle w:val="Heading2"/>
+        <w:jc w:val="both"/>
+      </w:pPr>
+      <w:r>
+        <w:t>Face Recognition</w:t>
+      </w:r>
+    </w:p>
+    <w:p>
+      <w:pPr>
+        <w:pStyle w:val="BodyText"/>
+        <w:ind w:firstLine="0"/>
+      </w:pPr>
+      <w:r>
+        <w:tab/>
+      </w:r>
+      <w:r>
+        <w:t>Both the training and testing images are projected onto the eigenface space to obtain lower-dimensional feature representations.</w:t>
+      </w:r>
+    </w:p>
+    <w:p>
+      <w:pPr>
+        <w:pStyle w:val="BodyText"/>
+        <w:ind w:firstLine="0"/>
+      </w:pPr>
+      <m:oMathPara>
+        <m:oMath>
+          <m:sSub>
+            <m:sSubPr>
+              <m:ctrlPr>
+                <w:rPr>
+                  <w:rFonts w:ascii="Cambria Math" w:hAnsi="Cambria Math"/>
+                  <w:i/>
+                </w:rPr>
+              </m:ctrlPr>
+            </m:sSubPr>
+            <m:e>
+              <m:r>
+                <w:rPr>
+                  <w:rFonts w:ascii="Cambria Math" w:hAnsi="Cambria Math"/>
+                </w:rPr>
+                <m:t>A</m:t>
+              </m:r>
+            </m:e>
+            <m:sub>
+              <m:r>
+                <w:rPr>
+                  <w:rFonts w:ascii="Cambria Math" w:hAnsi="Cambria Math"/>
+                </w:rPr>
+                <m:t>train</m:t>
+              </m:r>
+            </m:sub>
+          </m:sSub>
+          <m:r>
+            <w:rPr>
+              <w:rFonts w:ascii="Cambria Math" w:hAnsi="Cambria Math"/>
+            </w:rPr>
+            <m:t>=</m:t>
+          </m:r>
+          <m:sSup>
+            <m:sSupPr>
+              <m:ctrlPr>
+                <w:rPr>
+                  <w:rFonts w:ascii="Cambria Math" w:hAnsi="Cambria Math"/>
+                  <w:i/>
+                </w:rPr>
+              </m:ctrlPr>
+            </m:sSupPr>
+            <m:e>
+              <m:r>
+                <w:rPr>
+                  <w:rFonts w:ascii="Cambria Math" w:hAnsi="Cambria Math"/>
+                </w:rPr>
+                <m:t>U</m:t>
+              </m:r>
+            </m:e>
+            <m:sup>
+              <m:r>
+                <w:rPr>
+                  <w:rFonts w:ascii="Cambria Math" w:hAnsi="Cambria Math"/>
+                </w:rPr>
+                <m:t>T</m:t>
+              </m:r>
+            </m:sup>
+          </m:sSup>
+          <m:sSub>
+            <m:sSubPr>
+              <m:ctrlPr>
+                <w:rPr>
+                  <w:rFonts w:ascii="Cambria Math" w:hAnsi="Cambria Math"/>
+                  <w:i/>
+                </w:rPr>
+              </m:ctrlPr>
+            </m:sSubPr>
+            <m:e>
+              <m:r>
+                <w:rPr>
+                  <w:rFonts w:ascii="Cambria Math" w:hAnsi="Cambria Math"/>
+                </w:rPr>
+                <m:t>X</m:t>
+              </m:r>
+            </m:e>
+            <m:sub>
+              <m:r>
+                <w:rPr>
+                  <w:rFonts w:ascii="Cambria Math" w:hAnsi="Cambria Math"/>
+                </w:rPr>
+                <m:t>train,centered</m:t>
+              </m:r>
+            </m:sub>
+          </m:sSub>
+        </m:oMath>
+      </m:oMathPara>
+    </w:p>
+    <w:p>
+      <w:pPr>
+        <w:pStyle w:val="BodyText"/>
+        <w:ind w:firstLine="0"/>
+      </w:pPr>
+      <m:oMathPara>
+        <m:oMath>
+          <m:sSub>
+            <m:sSubPr>
+              <m:ctrlPr>
+                <w:rPr>
+                  <w:rFonts w:ascii="Cambria Math" w:hAnsi="Cambria Math"/>
+                  <w:i/>
+                </w:rPr>
+              </m:ctrlPr>
+            </m:sSubPr>
+            <m:e>
+              <m:r>
+                <w:rPr>
+                  <w:rFonts w:ascii="Cambria Math" w:hAnsi="Cambria Math"/>
+                </w:rPr>
+                <m:t>A</m:t>
+              </m:r>
+            </m:e>
+            <m:sub>
+              <m:r>
+                <w:rPr>
+                  <w:rFonts w:ascii="Cambria Math" w:hAnsi="Cambria Math"/>
+                </w:rPr>
+                <m:t>test</m:t>
+              </m:r>
+            </m:sub>
+          </m:sSub>
+          <m:r>
+            <w:rPr>
+              <w:rFonts w:ascii="Cambria Math" w:hAnsi="Cambria Math"/>
+            </w:rPr>
+            <m:t>=</m:t>
+          </m:r>
+          <m:sSup>
+            <m:sSupPr>
+              <m:ctrlPr>
+                <w:rPr>
+                  <w:rFonts w:ascii="Cambria Math" w:hAnsi="Cambria Math"/>
+                  <w:i/>
+                </w:rPr>
+              </m:ctrlPr>
+            </m:sSupPr>
+            <m:e>
+              <m:r>
+                <w:rPr>
+                  <w:rFonts w:ascii="Cambria Math" w:hAnsi="Cambria Math"/>
+                </w:rPr>
+                <m:t>U</m:t>
+              </m:r>
+            </m:e>
+            <m:sup>
+              <m:r>
+                <w:rPr>
+                  <w:rFonts w:ascii="Cambria Math" w:hAnsi="Cambria Math"/>
+                </w:rPr>
+                <m:t>T</m:t>
+              </m:r>
+            </m:sup>
+          </m:sSup>
+          <m:sSub>
+            <m:sSubPr>
+              <m:ctrlPr>
+                <w:rPr>
+                  <w:rFonts w:ascii="Cambria Math" w:hAnsi="Cambria Math"/>
+                  <w:i/>
+                </w:rPr>
+              </m:ctrlPr>
+            </m:sSubPr>
+            <m:e>
+              <m:r>
+                <w:rPr>
+                  <w:rFonts w:ascii="Cambria Math" w:hAnsi="Cambria Math"/>
+                </w:rPr>
+                <m:t>X</m:t>
+              </m:r>
+            </m:e>
+            <m:sub>
+              <m:r>
+                <w:rPr>
+                  <w:rFonts w:ascii="Cambria Math" w:hAnsi="Cambria Math"/>
+                </w:rPr>
+                <m:t>test,centered</m:t>
+              </m:r>
+            </m:sub>
+          </m:sSub>
+        </m:oMath>
+      </m:oMathPara>
+    </w:p>
+    <w:p>
+      <w:pPr>
+        <w:pStyle w:val="BodyText"/>
+        <w:ind w:firstLine="0"/>
+      </w:pPr>
+      <w:r>
+        <w:tab/>
+      </w:r>
+      <w:r>
+        <w:t>To determine whether an image is a face, the reconstruction error is calculated by projecting the image back to the original space:</w:t>
+      </w:r>
+    </w:p>
+    <w:p>
+      <w:pPr>
+        <w:pStyle w:val="BodyText"/>
+        <w:ind w:firstLine="0"/>
+      </w:pPr>
+      <m:oMathPara>
+        <m:oMath>
+          <m:sSub>
+            <m:sSubPr>
+              <m:ctrlPr>
+                <w:rPr>
+                  <w:rFonts w:ascii="Cambria Math" w:hAnsi="Cambria Math"/>
+                  <w:i/>
+                </w:rPr>
+              </m:ctrlPr>
+            </m:sSubPr>
+            <m:e>
+              <m:r>
+                <w:rPr>
+                  <w:rFonts w:ascii="Cambria Math" w:hAnsi="Cambria Math"/>
+                </w:rPr>
+                <m:t>X</m:t>
+              </m:r>
+            </m:e>
+            <m:sub>
+              <m:r>
+                <w:rPr>
+                  <w:rFonts w:ascii="Cambria Math" w:hAnsi="Cambria Math"/>
+                </w:rPr>
+                <m:t>new</m:t>
+              </m:r>
+            </m:sub>
+          </m:sSub>
+          <m:r>
+            <w:rPr>
+              <w:rFonts w:ascii="Cambria Math" w:hAnsi="Cambria Math"/>
+            </w:rPr>
+            <m:t>=U</m:t>
+          </m:r>
+          <m:sSub>
+            <m:sSubPr>
+              <m:ctrlPr>
+                <w:rPr>
+                  <w:rFonts w:ascii="Cambria Math" w:hAnsi="Cambria Math"/>
+                  <w:i/>
+                </w:rPr>
+              </m:ctrlPr>
+            </m:sSubPr>
+            <m:e>
+              <m:r>
+                <w:rPr>
+                  <w:rFonts w:ascii="Cambria Math" w:hAnsi="Cambria Math"/>
+                </w:rPr>
+                <m:t>A</m:t>
+              </m:r>
+            </m:e>
+            <m:sub>
+              <m:r>
+                <w:rPr>
+                  <w:rFonts w:ascii="Cambria Math" w:hAnsi="Cambria Math"/>
+                </w:rPr>
+                <m:t>test</m:t>
+              </m:r>
+            </m:sub>
+          </m:sSub>
+          <m:r>
+            <w:rPr>
+              <w:rFonts w:ascii="Cambria Math" w:hAnsi="Cambria Math"/>
+            </w:rPr>
+            <m:t>+m</m:t>
+          </m:r>
+        </m:oMath>
+      </m:oMathPara>
+    </w:p>
+    <w:p>
+      <w:pPr>
+        <w:pStyle w:val="BodyText"/>
+        <w:ind w:firstLine="0"/>
+      </w:pPr>
+      <w:r>
+        <w:tab/>
+        <w:t>The error is defined as:</w:t>
+      </w:r>
+    </w:p>
+    <w:p>
+      <w:pPr>
+        <w:pStyle w:val="BodyText"/>
+        <w:ind w:firstLine="0"/>
+      </w:pPr>
+      <m:oMathPara>
+        <m:oMath>
+          <m:r>
+            <w:rPr>
+              <w:rFonts w:ascii="Cambria Math" w:hAnsi="Cambria Math"/>
+            </w:rPr>
+            <m:t>error=</m:t>
+          </m:r>
+          <m:d>
+            <m:dPr>
+              <m:begChr m:val="‖"/>
+              <m:endChr m:val=""/>
+              <m:ctrlPr>
+                <w:rPr>
+                  <w:rFonts w:ascii="Cambria Math" w:hAnsi="Cambria Math"/>
+                  <w:i/>
+                </w:rPr>
+              </m:ctrlPr>
+            </m:dPr>
+            <m:e>
+              <m:sSub>
+                <m:sSubPr>
+                  <m:ctrlPr>
+                    <w:rPr>
+                      <w:rFonts w:ascii="Cambria Math" w:hAnsi="Cambria Math"/>
+                      <w:i/>
+                    </w:rPr>
+                  </m:ctrlPr>
+                </m:sSubPr>
+                <m:e>
+                  <m:r>
+                    <w:rPr>
+                      <w:rFonts w:ascii="Cambria Math" w:hAnsi="Cambria Math"/>
+                    </w:rPr>
+                    <m:t>X</m:t>
+                  </m:r>
+                </m:e>
+                <m:sub>
+                  <m:r>
+                    <w:rPr>
+                      <w:rFonts w:ascii="Cambria Math" w:hAnsi="Cambria Math"/>
+                    </w:rPr>
+                    <m:t>test</m:t>
+                  </m:r>
+                </m:sub>
+              </m:sSub>
+            </m:e>
+          </m:d>
+          <m:r>
+            <w:rPr>
+              <w:rFonts w:ascii="Cambria Math" w:hAnsi="Cambria Math"/>
+            </w:rPr>
+            <m:t>-</m:t>
+          </m:r>
+          <m:sSub>
+            <m:sSubPr>
+              <m:ctrlPr>
+                <w:rPr>
+                  <w:rFonts w:ascii="Cambria Math" w:hAnsi="Cambria Math"/>
+                  <w:i/>
+                </w:rPr>
+              </m:ctrlPr>
+            </m:sSubPr>
+            <m:e>
+              <m:d>
+                <m:dPr>
+                  <m:begChr m:val=""/>
+                  <m:endChr m:val="‖"/>
+                  <m:ctrlPr>
+                    <w:rPr>
+                      <w:rFonts w:ascii="Cambria Math" w:hAnsi="Cambria Math"/>
+                      <w:i/>
+                    </w:rPr>
+                  </m:ctrlPr>
+                </m:dPr>
+                <m:e>
+                  <m:sSub>
+                    <m:sSubPr>
+                      <m:ctrlPr>
+                        <w:rPr>
+                          <w:rFonts w:ascii="Cambria Math" w:hAnsi="Cambria Math"/>
+                          <w:i/>
+                        </w:rPr>
+                      </m:ctrlPr>
+                    </m:sSubPr>
+                    <m:e>
+                      <m:r>
+                        <w:rPr>
+                          <w:rFonts w:ascii="Cambria Math" w:hAnsi="Cambria Math"/>
+                        </w:rPr>
+                        <m:t>X</m:t>
+                      </m:r>
+                    </m:e>
+                    <m:sub>
+                      <m:r>
+                        <w:rPr>
+                          <w:rFonts w:ascii="Cambria Math" w:hAnsi="Cambria Math"/>
+                        </w:rPr>
+                        <m:t>new</m:t>
+                      </m:r>
+                    </m:sub>
+                  </m:sSub>
+                </m:e>
+              </m:d>
+            </m:e>
+            <m:sub>
+              <m:r>
+                <w:rPr>
+                  <w:rFonts w:ascii="Cambria Math" w:hAnsi="Cambria Math"/>
+                </w:rPr>
+                <m:t>2</m:t>
+              </m:r>
+            </m:sub>
+          </m:sSub>
+        </m:oMath>
+      </m:oMathPara>
+    </w:p>
+    <w:p>
+      <w:pPr>
+        <w:pStyle w:val="BodyText"/>
+        <w:ind w:firstLine="0"/>
+      </w:pPr>
+      <w:r>
+        <w:tab/>
+        <w:t>If the error exceeds a predefined threshold of 15000, the image is classified as “NON-FACE” image, if it is lower than that it is classified as “FACE” image.</w:t>
+      </w:r>
+    </w:p>
+    <w:p>
+      <w:pPr>
+        <w:pStyle w:val="BodyText"/>
+        <w:ind w:firstLine="0"/>
+      </w:pPr>
+      <w:r>
+        <w:tab/>
+      </w:r>
+      <w:r>
+        <w:t>For r</w:t>
+      </w:r>
+      <w:r>
+        <w:t>ecognized</w:t>
       </w:r>
       <w:r>
         <w:t xml:space="preserve"> </w:t>
       </w:r>
       <w:r>
-        <w:t xml:space="preserve">The purpose is to identify the </w:t>
-      </w:r>
-      <w:r>
-        <w:t xml:space="preserve">provided </w:t>
-      </w:r>
-      <w:r>
-        <w:t xml:space="preserve">images as either known faces, unknown faces, or non-faces. </w:t>
-      </w:r>
-      <w:r>
-        <w:t>The methodology is divided into five parts: data pre-processing, PCA and eigenface computation, feature projection, classification, and evaluation.</w:t>
-      </w:r>
-    </w:p>
-    <w:p>
-      <w:pPr>
-        <w:pStyle w:val="Heading2"/>
-      </w:pPr>
-      <w:r>
-        <w:t>Data Preparation and Pre-Processing</w:t>
-      </w:r>
+        <w:t>“FACE” images</w:t>
+      </w:r>
+      <w:r>
+        <w:t>, the Euclidean distance between the projected test vector and all projected training vectors is calculated</w:t>
+      </w:r>
+      <w:r>
+        <w:t>:</w:t>
+      </w:r>
+    </w:p>
+    <w:p>
+      <w:pPr>
+        <w:pStyle w:val="BodyText"/>
+        <w:ind w:firstLine="0"/>
+      </w:pPr>
+      <m:oMathPara>
+        <m:oMath>
+          <m:r>
+            <w:rPr>
+              <w:rFonts w:ascii="Cambria Math" w:hAnsi="Cambria Math"/>
+            </w:rPr>
+            <m:t>distance=</m:t>
+          </m:r>
+          <m:d>
+            <m:dPr>
+              <m:begChr m:val="‖"/>
+              <m:endChr m:val=""/>
+              <m:ctrlPr>
+                <w:rPr>
+                  <w:rFonts w:ascii="Cambria Math" w:hAnsi="Cambria Math"/>
+                  <w:i/>
+                </w:rPr>
+              </m:ctrlPr>
+            </m:dPr>
+            <m:e>
+              <m:sSub>
+                <m:sSubPr>
+                  <m:ctrlPr>
+                    <w:rPr>
+                      <w:rFonts w:ascii="Cambria Math" w:hAnsi="Cambria Math"/>
+                      <w:i/>
+                    </w:rPr>
+                  </m:ctrlPr>
+                </m:sSubPr>
+                <m:e>
+                  <m:r>
+                    <w:rPr>
+                      <w:rFonts w:ascii="Cambria Math" w:hAnsi="Cambria Math"/>
+                    </w:rPr>
+                    <m:t>A</m:t>
+                  </m:r>
+                </m:e>
+                <m:sub>
+                  <m:r>
+                    <w:rPr>
+                      <w:rFonts w:ascii="Cambria Math" w:hAnsi="Cambria Math"/>
+                    </w:rPr>
+                    <m:t>test</m:t>
+                  </m:r>
+                </m:sub>
+              </m:sSub>
+            </m:e>
+          </m:d>
+          <m:r>
+            <w:rPr>
+              <w:rFonts w:ascii="Cambria Math" w:hAnsi="Cambria Math"/>
+            </w:rPr>
+            <m:t>-</m:t>
+          </m:r>
+          <m:sSub>
+            <m:sSubPr>
+              <m:ctrlPr>
+                <w:rPr>
+                  <w:rFonts w:ascii="Cambria Math" w:hAnsi="Cambria Math"/>
+                  <w:i/>
+                </w:rPr>
+              </m:ctrlPr>
+            </m:sSubPr>
+            <m:e>
+              <m:d>
+                <m:dPr>
+                  <m:begChr m:val=""/>
+                  <m:endChr m:val="‖"/>
+                  <m:ctrlPr>
+                    <w:rPr>
+                      <w:rFonts w:ascii="Cambria Math" w:hAnsi="Cambria Math"/>
+                      <w:i/>
+                    </w:rPr>
+                  </m:ctrlPr>
+                </m:dPr>
+                <m:e>
+                  <m:sSub>
+                    <m:sSubPr>
+                      <m:ctrlPr>
+                        <w:rPr>
+                          <w:rFonts w:ascii="Cambria Math" w:hAnsi="Cambria Math"/>
+                          <w:i/>
+                        </w:rPr>
+                      </m:ctrlPr>
+                    </m:sSubPr>
+                    <m:e>
+                      <m:r>
+                        <w:rPr>
+                          <w:rFonts w:ascii="Cambria Math" w:hAnsi="Cambria Math"/>
+                        </w:rPr>
+                        <m:t>A</m:t>
+                      </m:r>
+                    </m:e>
+                    <m:sub>
+                      <m:r>
+                        <w:rPr>
+                          <w:rFonts w:ascii="Cambria Math" w:hAnsi="Cambria Math"/>
+                        </w:rPr>
+                        <m:t>train</m:t>
+                      </m:r>
+                    </m:sub>
+                  </m:sSub>
+                </m:e>
+              </m:d>
+            </m:e>
+            <m:sub>
+              <m:r>
+                <w:rPr>
+                  <w:rFonts w:ascii="Cambria Math" w:hAnsi="Cambria Math"/>
+                </w:rPr>
+                <m:t>2</m:t>
+              </m:r>
+            </m:sub>
+          </m:sSub>
+        </m:oMath>
+      </m:oMathPara>
     </w:p>
     <w:p>
       <w:pPr>
@@ -551,193 +1919,13 @@
         <w:jc w:val="both"/>
       </w:pPr>
       <w:r>
-        <w:t>The facial images were categorized into training and testing datasets, with the testing images divided into two sets, T1 (known faces) and T2 (unknown faces or non-faces). All the images were resized to a fixed resolution of 112x92 pixels for standardization. Color images were converted to grayscale</w:t>
-      </w:r>
-      <w:r>
-        <w:t xml:space="preserve">, and each image was vectorized into a column </w:t>
-      </w:r>
-      <w:r>
-        <w:t>vector using a custom pre-processing function.</w:t>
-      </w:r>
-      <w:r>
-        <w:t xml:space="preserve"> The resulting matrices trainData, testDataT1, and testDataT2 contained the flattened image vectors as columns.</w:t>
-      </w:r>
-    </w:p>
-    <w:p>
-      <w:pPr>
-        <w:pStyle w:val="Heading2"/>
-      </w:pPr>
-      <w:r>
-        <w:t>Eigenface Generation via PCA</w:t>
-      </w:r>
-    </w:p>
-    <w:p>
-      <w:pPr>
-        <w:ind w:firstLine="288"/>
-        <w:jc w:val="both"/>
-      </w:pPr>
-      <w:r>
-        <w:t xml:space="preserve">PCA was applied to the mean-centered training data. The mean face vector was computed and subtracted from each of the training image vectors. </w:t>
-      </w:r>
-      <w:r>
-        <w:t xml:space="preserve">Afterward, Singular Value Decomposition (SVD) was used </w:t>
-      </w:r>
-      <w:r>
-        <w:t xml:space="preserve">to compute the eigenfaces from the training data. </w:t>
-      </w:r>
-      <w:r>
-        <w:t xml:space="preserve">Furthermore, the top k eigenfaces corresponding to the largest eigenvalues were selected, where k varied to analyze </w:t>
-      </w:r>
-      <w:r>
-        <w:t xml:space="preserve">the </w:t>
-      </w:r>
-      <w:r>
-        <w:t xml:space="preserve">performance trends. </w:t>
-      </w:r>
-      <w:r>
-        <w:t>Each of the training images were projected into the reduced-dimensional eigenspace to obtain the PCA coefficients, and which helped as feature representations.</w:t>
-      </w:r>
-    </w:p>
-    <w:p>
-      <w:pPr>
-        <w:pStyle w:val="Heading2"/>
-      </w:pPr>
-      <w:r>
-        <w:lastRenderedPageBreak/>
-        <w:t>Feature Projection and Classification</w:t>
-      </w:r>
-    </w:p>
-    <w:p>
-      <w:pPr>
-        <w:ind w:firstLine="288"/>
-        <w:jc w:val="both"/>
-      </w:pPr>
-      <w:r>
-        <w:t xml:space="preserve">The test images were also mean-centered and projected into the eigenface space using the selected eigenfaces. </w:t>
-      </w:r>
-      <w:r>
-        <w:t>Furthermore, t</w:t>
-      </w:r>
-      <w:r>
-        <w:t xml:space="preserve">he Euclidean distance was calculated between each test image’s projection and the training projections for classification purposes. </w:t>
-      </w:r>
-      <w:r>
-        <w:t xml:space="preserve">If the minimum distance was below an empirically selected threshold of </w:t>
-      </w:r>
-      <w:r>
-        <w:t>three thousand</w:t>
-      </w:r>
-      <w:r>
-        <w:t xml:space="preserve">, the images </w:t>
-      </w:r>
-      <w:r>
-        <w:t>were</w:t>
-      </w:r>
-      <w:r>
-        <w:t xml:space="preserve"> classified as face</w:t>
-      </w:r>
-      <w:r>
-        <w:t>s</w:t>
-      </w:r>
-      <w:r>
-        <w:t xml:space="preserve">. </w:t>
-      </w:r>
-      <w:r>
-        <w:t xml:space="preserve">Otherwise, </w:t>
-      </w:r>
-      <w:r>
-        <w:t xml:space="preserve">they were not </w:t>
-      </w:r>
-      <w:r>
-        <w:t xml:space="preserve">considered a match. </w:t>
-      </w:r>
-      <w:r>
-        <w:t xml:space="preserve">Moreover, for </w:t>
-      </w:r>
-      <w:r>
-        <w:t>the T</w:t>
-      </w:r>
-      <w:r>
-        <w:t>2 images, the distances exceeding the threshold were classified as non-faces.</w:t>
-      </w:r>
-      <w:r>
-        <w:t xml:space="preserve"> </w:t>
-      </w:r>
-    </w:p>
-    <w:p>
-      <w:pPr>
-        <w:pStyle w:val="Heading2"/>
-      </w:pPr>
-      <w:r>
-        <w:t>Performance Evaluation</w:t>
-      </w:r>
-    </w:p>
-    <w:p>
-      <w:pPr>
-        <w:ind w:firstLine="288"/>
-        <w:jc w:val="both"/>
-      </w:pPr>
-      <w:r>
-        <w:t xml:space="preserve">The accuracy of this project was assessed by computing the recognition rate for T1 (true positives) and the rejection rate for T2 (true negatives) across multiple k values. </w:t>
-      </w:r>
-      <w:r>
-        <w:t xml:space="preserve">Furthermore, the accuracy information was plotted as a </w:t>
-      </w:r>
-      <w:r>
-        <w:t>function</w:t>
-      </w:r>
-      <w:r>
-        <w:t xml:space="preserve"> of the number of eigenfaces to help with identifying the optimal dimensionality for balancing recognition and rejection performance.</w:t>
-      </w:r>
-    </w:p>
-    <w:p>
-      <w:pPr>
-        <w:pStyle w:val="Heading2"/>
-      </w:pPr>
-      <w:r>
-        <w:t>Analysis of Failure Cases</w:t>
-      </w:r>
-    </w:p>
-    <w:p>
-      <w:pPr>
-        <w:ind w:firstLine="288"/>
-        <w:jc w:val="both"/>
-      </w:pPr>
-      <w:r>
-        <w:t xml:space="preserve">The </w:t>
-      </w:r>
-      <w:r>
-        <w:t xml:space="preserve">failure cases from the T1 test set were visualized to </w:t>
-      </w:r>
-      <w:r>
-        <w:t>assist</w:t>
-      </w:r>
-      <w:r>
-        <w:t xml:space="preserve"> </w:t>
-      </w:r>
-      <w:r>
-        <w:t xml:space="preserve">with understanding misclassifications. </w:t>
-      </w:r>
-      <w:r>
-        <w:t>The visualization provided the test faces that were classified as non-faces incorrectly due to the large distances from the training samples in the reduced eigenspace</w:t>
-      </w:r>
-      <w:r>
-        <w:t xml:space="preserve">. </w:t>
-      </w:r>
-      <w:r>
-        <w:t xml:space="preserve">Moreover, the analysis of these cases provided information on </w:t>
-      </w:r>
-      <w:r>
-        <w:t>improvements</w:t>
-      </w:r>
-      <w:r>
-        <w:t xml:space="preserve"> </w:t>
-      </w:r>
-      <w:r>
-        <w:t>for the</w:t>
-      </w:r>
-      <w:r>
-        <w:t xml:space="preserve"> threshold selection and overall model robustness.</w:t>
+        <w:tab/>
+      </w:r>
+      <w:r>
+        <w:t>The closest match is determined by finding the minimum distance, and the corresponding training image is considered the best match</w:t>
+      </w:r>
+      <w:r>
+        <w:t>.</w:t>
       </w:r>
     </w:p>
     <w:p>
@@ -1483,6 +2671,119 @@
     </w:lvl>
   </w:abstractNum>
   <w:abstractNum w:abstractNumId="12" w15:restartNumberingAfterBreak="0">
+    <w:nsid w:val="11824EA2"/>
+    <w:multiLevelType w:val="hybridMultilevel"/>
+    <w:tmpl w:val="5294534E"/>
+    <w:lvl w:ilvl="0" w:tplc="04090001">
+      <w:start w:val="1"/>
+      <w:numFmt w:val="bullet"/>
+      <w:lvlText w:val=""/>
+      <w:lvlJc w:val="left"/>
+      <w:pPr>
+        <w:ind w:left="1080" w:hanging="360"/>
+      </w:pPr>
+      <w:rPr>
+        <w:rFonts w:ascii="Symbol" w:hAnsi="Symbol" w:hint="default"/>
+      </w:rPr>
+    </w:lvl>
+    <w:lvl w:ilvl="1" w:tplc="04090003" w:tentative="1">
+      <w:start w:val="1"/>
+      <w:numFmt w:val="bullet"/>
+      <w:lvlText w:val="o"/>
+      <w:lvlJc w:val="left"/>
+      <w:pPr>
+        <w:ind w:left="1800" w:hanging="360"/>
+      </w:pPr>
+      <w:rPr>
+        <w:rFonts w:ascii="Courier New" w:hAnsi="Courier New" w:cs="Courier New" w:hint="default"/>
+      </w:rPr>
+    </w:lvl>
+    <w:lvl w:ilvl="2" w:tplc="04090005" w:tentative="1">
+      <w:start w:val="1"/>
+      <w:numFmt w:val="bullet"/>
+      <w:lvlText w:val=""/>
+      <w:lvlJc w:val="left"/>
+      <w:pPr>
+        <w:ind w:left="2520" w:hanging="360"/>
+      </w:pPr>
+      <w:rPr>
+        <w:rFonts w:ascii="Wingdings" w:hAnsi="Wingdings" w:hint="default"/>
+      </w:rPr>
+    </w:lvl>
+    <w:lvl w:ilvl="3" w:tplc="04090001" w:tentative="1">
+      <w:start w:val="1"/>
+      <w:numFmt w:val="bullet"/>
+      <w:lvlText w:val=""/>
+      <w:lvlJc w:val="left"/>
+      <w:pPr>
+        <w:ind w:left="3240" w:hanging="360"/>
+      </w:pPr>
+      <w:rPr>
+        <w:rFonts w:ascii="Symbol" w:hAnsi="Symbol" w:hint="default"/>
+      </w:rPr>
+    </w:lvl>
+    <w:lvl w:ilvl="4" w:tplc="04090003" w:tentative="1">
+      <w:start w:val="1"/>
+      <w:numFmt w:val="bullet"/>
+      <w:lvlText w:val="o"/>
+      <w:lvlJc w:val="left"/>
+      <w:pPr>
+        <w:ind w:left="3960" w:hanging="360"/>
+      </w:pPr>
+      <w:rPr>
+        <w:rFonts w:ascii="Courier New" w:hAnsi="Courier New" w:cs="Courier New" w:hint="default"/>
+      </w:rPr>
+    </w:lvl>
+    <w:lvl w:ilvl="5" w:tplc="04090005" w:tentative="1">
+      <w:start w:val="1"/>
+      <w:numFmt w:val="bullet"/>
+      <w:lvlText w:val=""/>
+      <w:lvlJc w:val="left"/>
+      <w:pPr>
+        <w:ind w:left="4680" w:hanging="360"/>
+      </w:pPr>
+      <w:rPr>
+        <w:rFonts w:ascii="Wingdings" w:hAnsi="Wingdings" w:hint="default"/>
+      </w:rPr>
+    </w:lvl>
+    <w:lvl w:ilvl="6" w:tplc="04090001" w:tentative="1">
+      <w:start w:val="1"/>
+      <w:numFmt w:val="bullet"/>
+      <w:lvlText w:val=""/>
+      <w:lvlJc w:val="left"/>
+      <w:pPr>
+        <w:ind w:left="5400" w:hanging="360"/>
+      </w:pPr>
+      <w:rPr>
+        <w:rFonts w:ascii="Symbol" w:hAnsi="Symbol" w:hint="default"/>
+      </w:rPr>
+    </w:lvl>
+    <w:lvl w:ilvl="7" w:tplc="04090003" w:tentative="1">
+      <w:start w:val="1"/>
+      <w:numFmt w:val="bullet"/>
+      <w:lvlText w:val="o"/>
+      <w:lvlJc w:val="left"/>
+      <w:pPr>
+        <w:ind w:left="6120" w:hanging="360"/>
+      </w:pPr>
+      <w:rPr>
+        <w:rFonts w:ascii="Courier New" w:hAnsi="Courier New" w:cs="Courier New" w:hint="default"/>
+      </w:rPr>
+    </w:lvl>
+    <w:lvl w:ilvl="8" w:tplc="04090005" w:tentative="1">
+      <w:start w:val="1"/>
+      <w:numFmt w:val="bullet"/>
+      <w:lvlText w:val=""/>
+      <w:lvlJc w:val="left"/>
+      <w:pPr>
+        <w:ind w:left="6840" w:hanging="360"/>
+      </w:pPr>
+      <w:rPr>
+        <w:rFonts w:ascii="Wingdings" w:hAnsi="Wingdings" w:hint="default"/>
+      </w:rPr>
+    </w:lvl>
+  </w:abstractNum>
+  <w:abstractNum w:abstractNumId="13" w15:restartNumberingAfterBreak="0">
     <w:nsid w:val="1E177E97"/>
     <w:multiLevelType w:val="hybridMultilevel"/>
     <w:tmpl w:val="A6463BCE"/>
@@ -1568,7 +2869,7 @@
       </w:pPr>
     </w:lvl>
   </w:abstractNum>
-  <w:abstractNum w:abstractNumId="13" w15:restartNumberingAfterBreak="0">
+  <w:abstractNum w:abstractNumId="14" w15:restartNumberingAfterBreak="0">
     <w:nsid w:val="20AF0333"/>
     <w:multiLevelType w:val="hybridMultilevel"/>
     <w:tmpl w:val="CB0E7F4E"/>
@@ -1710,7 +3011,7 @@
       </w:rPr>
     </w:lvl>
   </w:abstractNum>
-  <w:abstractNum w:abstractNumId="14" w15:restartNumberingAfterBreak="0">
+  <w:abstractNum w:abstractNumId="15" w15:restartNumberingAfterBreak="0">
     <w:nsid w:val="26FE1FCF"/>
     <w:multiLevelType w:val="hybridMultilevel"/>
     <w:tmpl w:val="33826962"/>
@@ -1871,7 +3172,7 @@
       </w:rPr>
     </w:lvl>
   </w:abstractNum>
-  <w:abstractNum w:abstractNumId="15" w15:restartNumberingAfterBreak="0">
+  <w:abstractNum w:abstractNumId="16" w15:restartNumberingAfterBreak="0">
     <w:nsid w:val="302E1897"/>
     <w:multiLevelType w:val="hybridMultilevel"/>
     <w:tmpl w:val="15BC274C"/>
@@ -1984,7 +3285,7 @@
       </w:rPr>
     </w:lvl>
   </w:abstractNum>
-  <w:abstractNum w:abstractNumId="16" w15:restartNumberingAfterBreak="0">
+  <w:abstractNum w:abstractNumId="17" w15:restartNumberingAfterBreak="0">
     <w:nsid w:val="35397DCB"/>
     <w:multiLevelType w:val="hybridMultilevel"/>
     <w:tmpl w:val="6AEC3ED0"/>
@@ -2070,7 +3371,7 @@
       </w:pPr>
     </w:lvl>
   </w:abstractNum>
-  <w:abstractNum w:abstractNumId="17" w15:restartNumberingAfterBreak="0">
+  <w:abstractNum w:abstractNumId="18" w15:restartNumberingAfterBreak="0">
     <w:nsid w:val="368E310C"/>
     <w:multiLevelType w:val="hybridMultilevel"/>
     <w:tmpl w:val="B4DC1004"/>
@@ -2183,7 +3484,7 @@
       </w:rPr>
     </w:lvl>
   </w:abstractNum>
-  <w:abstractNum w:abstractNumId="18" w15:restartNumberingAfterBreak="0">
+  <w:abstractNum w:abstractNumId="19" w15:restartNumberingAfterBreak="0">
     <w:nsid w:val="37660336"/>
     <w:multiLevelType w:val="hybridMultilevel"/>
     <w:tmpl w:val="754EAC84"/>
@@ -2324,7 +3625,7 @@
       </w:rPr>
     </w:lvl>
   </w:abstractNum>
-  <w:abstractNum w:abstractNumId="19" w15:restartNumberingAfterBreak="0">
+  <w:abstractNum w:abstractNumId="20" w15:restartNumberingAfterBreak="0">
     <w:nsid w:val="39E54FC6"/>
     <w:multiLevelType w:val="singleLevel"/>
     <w:tmpl w:val="5B7288D4"/>
@@ -2344,7 +3645,7 @@
       </w:rPr>
     </w:lvl>
   </w:abstractNum>
-  <w:abstractNum w:abstractNumId="20" w15:restartNumberingAfterBreak="0">
+  <w:abstractNum w:abstractNumId="21" w15:restartNumberingAfterBreak="0">
     <w:nsid w:val="4189603E"/>
     <w:multiLevelType w:val="multilevel"/>
     <w:tmpl w:val="0AB06E12"/>
@@ -2551,7 +3852,7 @@
       </w:rPr>
     </w:lvl>
   </w:abstractNum>
-  <w:abstractNum w:abstractNumId="21" w15:restartNumberingAfterBreak="0">
+  <w:abstractNum w:abstractNumId="22" w15:restartNumberingAfterBreak="0">
     <w:nsid w:val="493C3F76"/>
     <w:multiLevelType w:val="hybridMultilevel"/>
     <w:tmpl w:val="9A9E418C"/>
@@ -2662,7 +3963,7 @@
       </w:pPr>
     </w:lvl>
   </w:abstractNum>
-  <w:abstractNum w:abstractNumId="22" w15:restartNumberingAfterBreak="0">
+  <w:abstractNum w:abstractNumId="23" w15:restartNumberingAfterBreak="0">
     <w:nsid w:val="52CA544A"/>
     <w:multiLevelType w:val="singleLevel"/>
     <w:tmpl w:val="AED6D67E"/>
@@ -2689,7 +3990,7 @@
       </w:rPr>
     </w:lvl>
   </w:abstractNum>
-  <w:abstractNum w:abstractNumId="23" w15:restartNumberingAfterBreak="0">
+  <w:abstractNum w:abstractNumId="24" w15:restartNumberingAfterBreak="0">
     <w:nsid w:val="5E912F2C"/>
     <w:multiLevelType w:val="hybridMultilevel"/>
     <w:tmpl w:val="E2CA0CAE"/>
@@ -2775,7 +4076,120 @@
       </w:pPr>
     </w:lvl>
   </w:abstractNum>
-  <w:abstractNum w:abstractNumId="24" w15:restartNumberingAfterBreak="0">
+  <w:abstractNum w:abstractNumId="25" w15:restartNumberingAfterBreak="0">
+    <w:nsid w:val="5F63217C"/>
+    <w:multiLevelType w:val="hybridMultilevel"/>
+    <w:tmpl w:val="A9D6E548"/>
+    <w:lvl w:ilvl="0" w:tplc="04090001">
+      <w:start w:val="1"/>
+      <w:numFmt w:val="bullet"/>
+      <w:lvlText w:val=""/>
+      <w:lvlJc w:val="left"/>
+      <w:pPr>
+        <w:ind w:left="1008" w:hanging="360"/>
+      </w:pPr>
+      <w:rPr>
+        <w:rFonts w:ascii="Symbol" w:hAnsi="Symbol" w:hint="default"/>
+      </w:rPr>
+    </w:lvl>
+    <w:lvl w:ilvl="1" w:tplc="04090003" w:tentative="1">
+      <w:start w:val="1"/>
+      <w:numFmt w:val="bullet"/>
+      <w:lvlText w:val="o"/>
+      <w:lvlJc w:val="left"/>
+      <w:pPr>
+        <w:ind w:left="1728" w:hanging="360"/>
+      </w:pPr>
+      <w:rPr>
+        <w:rFonts w:ascii="Courier New" w:hAnsi="Courier New" w:cs="Courier New" w:hint="default"/>
+      </w:rPr>
+    </w:lvl>
+    <w:lvl w:ilvl="2" w:tplc="04090005" w:tentative="1">
+      <w:start w:val="1"/>
+      <w:numFmt w:val="bullet"/>
+      <w:lvlText w:val=""/>
+      <w:lvlJc w:val="left"/>
+      <w:pPr>
+        <w:ind w:left="2448" w:hanging="360"/>
+      </w:pPr>
+      <w:rPr>
+        <w:rFonts w:ascii="Wingdings" w:hAnsi="Wingdings" w:hint="default"/>
+      </w:rPr>
+    </w:lvl>
+    <w:lvl w:ilvl="3" w:tplc="04090001" w:tentative="1">
+      <w:start w:val="1"/>
+      <w:numFmt w:val="bullet"/>
+      <w:lvlText w:val=""/>
+      <w:lvlJc w:val="left"/>
+      <w:pPr>
+        <w:ind w:left="3168" w:hanging="360"/>
+      </w:pPr>
+      <w:rPr>
+        <w:rFonts w:ascii="Symbol" w:hAnsi="Symbol" w:hint="default"/>
+      </w:rPr>
+    </w:lvl>
+    <w:lvl w:ilvl="4" w:tplc="04090003" w:tentative="1">
+      <w:start w:val="1"/>
+      <w:numFmt w:val="bullet"/>
+      <w:lvlText w:val="o"/>
+      <w:lvlJc w:val="left"/>
+      <w:pPr>
+        <w:ind w:left="3888" w:hanging="360"/>
+      </w:pPr>
+      <w:rPr>
+        <w:rFonts w:ascii="Courier New" w:hAnsi="Courier New" w:cs="Courier New" w:hint="default"/>
+      </w:rPr>
+    </w:lvl>
+    <w:lvl w:ilvl="5" w:tplc="04090005" w:tentative="1">
+      <w:start w:val="1"/>
+      <w:numFmt w:val="bullet"/>
+      <w:lvlText w:val=""/>
+      <w:lvlJc w:val="left"/>
+      <w:pPr>
+        <w:ind w:left="4608" w:hanging="360"/>
+      </w:pPr>
+      <w:rPr>
+        <w:rFonts w:ascii="Wingdings" w:hAnsi="Wingdings" w:hint="default"/>
+      </w:rPr>
+    </w:lvl>
+    <w:lvl w:ilvl="6" w:tplc="04090001" w:tentative="1">
+      <w:start w:val="1"/>
+      <w:numFmt w:val="bullet"/>
+      <w:lvlText w:val=""/>
+      <w:lvlJc w:val="left"/>
+      <w:pPr>
+        <w:ind w:left="5328" w:hanging="360"/>
+      </w:pPr>
+      <w:rPr>
+        <w:rFonts w:ascii="Symbol" w:hAnsi="Symbol" w:hint="default"/>
+      </w:rPr>
+    </w:lvl>
+    <w:lvl w:ilvl="7" w:tplc="04090003" w:tentative="1">
+      <w:start w:val="1"/>
+      <w:numFmt w:val="bullet"/>
+      <w:lvlText w:val="o"/>
+      <w:lvlJc w:val="left"/>
+      <w:pPr>
+        <w:ind w:left="6048" w:hanging="360"/>
+      </w:pPr>
+      <w:rPr>
+        <w:rFonts w:ascii="Courier New" w:hAnsi="Courier New" w:cs="Courier New" w:hint="default"/>
+      </w:rPr>
+    </w:lvl>
+    <w:lvl w:ilvl="8" w:tplc="04090005" w:tentative="1">
+      <w:start w:val="1"/>
+      <w:numFmt w:val="bullet"/>
+      <w:lvlText w:val=""/>
+      <w:lvlJc w:val="left"/>
+      <w:pPr>
+        <w:ind w:left="6768" w:hanging="360"/>
+      </w:pPr>
+      <w:rPr>
+        <w:rFonts w:ascii="Wingdings" w:hAnsi="Wingdings" w:hint="default"/>
+      </w:rPr>
+    </w:lvl>
+  </w:abstractNum>
+  <w:abstractNum w:abstractNumId="26" w15:restartNumberingAfterBreak="0">
     <w:nsid w:val="6C402C58"/>
     <w:multiLevelType w:val="hybridMultilevel"/>
     <w:tmpl w:val="9A1CA078"/>
@@ -2920,7 +4334,7 @@
       </w:rPr>
     </w:lvl>
   </w:abstractNum>
-  <w:abstractNum w:abstractNumId="25" w15:restartNumberingAfterBreak="0">
+  <w:abstractNum w:abstractNumId="27" w15:restartNumberingAfterBreak="0">
     <w:nsid w:val="6CD32DA8"/>
     <w:multiLevelType w:val="singleLevel"/>
     <w:tmpl w:val="166470C2"/>
@@ -2946,7 +4360,7 @@
       </w:rPr>
     </w:lvl>
   </w:abstractNum>
-  <w:abstractNum w:abstractNumId="26" w15:restartNumberingAfterBreak="0">
+  <w:abstractNum w:abstractNumId="28" w15:restartNumberingAfterBreak="0">
     <w:nsid w:val="773D35EA"/>
     <w:multiLevelType w:val="hybridMultilevel"/>
     <w:tmpl w:val="09DC7704"/>
@@ -3032,7 +4446,7 @@
       </w:pPr>
     </w:lvl>
   </w:abstractNum>
-  <w:abstractNum w:abstractNumId="27" w15:restartNumberingAfterBreak="0">
+  <w:abstractNum w:abstractNumId="29" w15:restartNumberingAfterBreak="0">
     <w:nsid w:val="7817560C"/>
     <w:multiLevelType w:val="hybridMultilevel"/>
     <w:tmpl w:val="A7E6B2D6"/>
@@ -3146,40 +4560,40 @@
     </w:lvl>
   </w:abstractNum>
   <w:num w:numId="1" w16cid:durableId="1589268875">
-    <w:abstractNumId w:val="18"/>
+    <w:abstractNumId w:val="19"/>
   </w:num>
   <w:num w:numId="2" w16cid:durableId="430929891">
-    <w:abstractNumId w:val="24"/>
+    <w:abstractNumId w:val="26"/>
   </w:num>
   <w:num w:numId="3" w16cid:durableId="283997718">
+    <w:abstractNumId w:val="15"/>
+  </w:num>
+  <w:num w:numId="4" w16cid:durableId="80568206">
+    <w:abstractNumId w:val="21"/>
+  </w:num>
+  <w:num w:numId="5" w16cid:durableId="658844169">
+    <w:abstractNumId w:val="21"/>
+  </w:num>
+  <w:num w:numId="6" w16cid:durableId="1222399071">
+    <w:abstractNumId w:val="21"/>
+  </w:num>
+  <w:num w:numId="7" w16cid:durableId="206839972">
+    <w:abstractNumId w:val="21"/>
+  </w:num>
+  <w:num w:numId="8" w16cid:durableId="1675760020">
+    <w:abstractNumId w:val="23"/>
+  </w:num>
+  <w:num w:numId="9" w16cid:durableId="371927538">
+    <w:abstractNumId w:val="27"/>
+  </w:num>
+  <w:num w:numId="10" w16cid:durableId="1872299291">
+    <w:abstractNumId w:val="20"/>
+  </w:num>
+  <w:num w:numId="11" w16cid:durableId="348800945">
     <w:abstractNumId w:val="14"/>
   </w:num>
-  <w:num w:numId="4" w16cid:durableId="80568206">
-    <w:abstractNumId w:val="20"/>
-  </w:num>
-  <w:num w:numId="5" w16cid:durableId="658844169">
-    <w:abstractNumId w:val="20"/>
-  </w:num>
-  <w:num w:numId="6" w16cid:durableId="1222399071">
-    <w:abstractNumId w:val="20"/>
-  </w:num>
-  <w:num w:numId="7" w16cid:durableId="206839972">
-    <w:abstractNumId w:val="20"/>
-  </w:num>
-  <w:num w:numId="8" w16cid:durableId="1675760020">
-    <w:abstractNumId w:val="22"/>
-  </w:num>
-  <w:num w:numId="9" w16cid:durableId="371927538">
-    <w:abstractNumId w:val="25"/>
-  </w:num>
-  <w:num w:numId="10" w16cid:durableId="1872299291">
-    <w:abstractNumId w:val="19"/>
-  </w:num>
-  <w:num w:numId="11" w16cid:durableId="348800945">
+  <w:num w:numId="12" w16cid:durableId="510267324">
     <w:abstractNumId w:val="13"/>
-  </w:num>
-  <w:num w:numId="12" w16cid:durableId="510267324">
-    <w:abstractNumId w:val="12"/>
   </w:num>
   <w:num w:numId="13" w16cid:durableId="1634865617">
     <w:abstractNumId w:val="0"/>
@@ -3215,28 +4629,34 @@
     <w:abstractNumId w:val="1"/>
   </w:num>
   <w:num w:numId="24" w16cid:durableId="425853812">
-    <w:abstractNumId w:val="21"/>
+    <w:abstractNumId w:val="22"/>
   </w:num>
   <w:num w:numId="25" w16cid:durableId="448399609">
-    <w:abstractNumId w:val="23"/>
+    <w:abstractNumId w:val="24"/>
   </w:num>
   <w:num w:numId="26" w16cid:durableId="837229238">
     <w:abstractNumId w:val="11"/>
   </w:num>
   <w:num w:numId="27" w16cid:durableId="752510436">
+    <w:abstractNumId w:val="17"/>
+  </w:num>
+  <w:num w:numId="28" w16cid:durableId="1457142196">
+    <w:abstractNumId w:val="29"/>
+  </w:num>
+  <w:num w:numId="29" w16cid:durableId="1266811641">
     <w:abstractNumId w:val="16"/>
   </w:num>
-  <w:num w:numId="28" w16cid:durableId="1457142196">
-    <w:abstractNumId w:val="27"/>
-  </w:num>
-  <w:num w:numId="29" w16cid:durableId="1266811641">
-    <w:abstractNumId w:val="15"/>
-  </w:num>
   <w:num w:numId="30" w16cid:durableId="1795558596">
-    <w:abstractNumId w:val="26"/>
+    <w:abstractNumId w:val="28"/>
   </w:num>
   <w:num w:numId="31" w16cid:durableId="74668295">
-    <w:abstractNumId w:val="17"/>
+    <w:abstractNumId w:val="18"/>
+  </w:num>
+  <w:num w:numId="32" w16cid:durableId="1132014442">
+    <w:abstractNumId w:val="12"/>
+  </w:num>
+  <w:num w:numId="33" w16cid:durableId="985628659">
+    <w:abstractNumId w:val="25"/>
   </w:num>
 </w:numbering>
 </file>
@@ -3569,6 +4989,7 @@
     <w:name w:val="heading 2"/>
     <w:basedOn w:val="Normal"/>
     <w:next w:val="Normal"/>
+    <w:link w:val="Heading2Char"/>
     <w:qFormat/>
     <w:rsid w:val="00ED0149"/>
     <w:pPr>
@@ -3746,6 +5167,7 @@
   <w:style w:type="character" w:default="1" w:styleId="DefaultParagraphFont">
     <w:name w:val="Default Paragraph Font"/>
     <w:uiPriority w:val="1"/>
+    <w:semiHidden/>
     <w:unhideWhenUsed/>
   </w:style>
   <w:style w:type="table" w:default="1" w:styleId="TableNormal">
@@ -4198,6 +5620,17 @@
       </w:tblBorders>
     </w:tblPr>
   </w:style>
+  <w:style w:type="character" w:customStyle="1" w:styleId="Heading2Char">
+    <w:name w:val="Heading 2 Char"/>
+    <w:basedOn w:val="DefaultParagraphFont"/>
+    <w:link w:val="Heading2"/>
+    <w:rsid w:val="001F68EF"/>
+    <w:rPr>
+      <w:i/>
+      <w:iCs/>
+      <w:noProof/>
+    </w:rPr>
+  </w:style>
 </w:styles>
 </file>
 

</xml_diff>